<commit_message>
[lab_3_0] Add "chapter 4 - prerequisites" to list of chapters to read.
</commit_message>
<xml_diff>
--- a/lab_3_0/statement/lab 3.0.docx
+++ b/lab_3_0/statement/lab 3.0.docx
@@ -48,8 +48,6 @@
       <w:r>
         <w:t>Full-System Integration</w:t>
       </w:r>
-      <w:bookmarkStart w:id="0" w:name="_GoBack"/>
-      <w:bookmarkEnd w:id="0"/>
     </w:p>
     <w:p>
       <w:pPr>
@@ -551,6 +549,19 @@
         <w:jc w:val="both"/>
       </w:pPr>
       <w:r>
+        <w:t>Chapter 4: Prerequisites</w:t>
+      </w:r>
+    </w:p>
+    <w:p>
+      <w:pPr>
+        <w:pStyle w:val="ListParagraph"/>
+        <w:numPr>
+          <w:ilvl w:val="0"/>
+          <w:numId w:val="17"/>
+        </w:numPr>
+        <w:jc w:val="both"/>
+      </w:pPr>
+      <w:r>
         <w:t>Chapter 7: Cyclone V Overview</w:t>
       </w:r>
     </w:p>
@@ -590,7 +601,12 @@
         <w:jc w:val="both"/>
       </w:pPr>
       <w:r>
-        <w:t>7.5: HPS Address Map</w:t>
+        <w:t>7.5</w:t>
+      </w:r>
+      <w:bookmarkStart w:id="0" w:name="_GoBack"/>
+      <w:bookmarkEnd w:id="0"/>
+      <w:r>
+        <w:t>: HPS Address Map</w:t>
       </w:r>
     </w:p>
     <w:p>
@@ -938,27 +954,14 @@
       <w:r>
         <w:t xml:space="preserve">Figure </w:t>
       </w:r>
-      <w:r>
-        <w:fldChar w:fldCharType="begin"/>
-      </w:r>
-      <w:r>
-        <w:instrText xml:space="preserve"> SEQ Figure \* ARABIC </w:instrText>
-      </w:r>
-      <w:r>
-        <w:fldChar w:fldCharType="separate"/>
-      </w:r>
-      <w:r>
-        <w:rPr>
-          <w:noProof/>
-        </w:rPr>
-        <w:t>1</w:t>
-      </w:r>
-      <w:r>
-        <w:rPr>
-          <w:noProof/>
-        </w:rPr>
-        <w:fldChar w:fldCharType="end"/>
-      </w:r>
+      <w:fldSimple w:instr=" SEQ Figure \* ARABIC ">
+        <w:r>
+          <w:rPr>
+            <w:noProof/>
+          </w:rPr>
+          <w:t>1</w:t>
+        </w:r>
+      </w:fldSimple>
       <w:bookmarkEnd w:id="1"/>
       <w:r>
         <w:t xml:space="preserve">. Hybrid </w:t>
@@ -1451,7 +1454,7 @@
           <w:rPr>
             <w:noProof/>
           </w:rPr>
-          <w:t>2</w:t>
+          <w:t>3</w:t>
         </w:r>
         <w:r>
           <w:rPr>
@@ -5143,7 +5146,7 @@
 </file>
 
 <file path=customXml/itemProps1.xml><?xml version="1.0" encoding="utf-8"?>
-<ds:datastoreItem xmlns:ds="http://schemas.openxmlformats.org/officeDocument/2006/customXml" ds:itemID="{AA36D5D9-CBB3-464F-8A7B-AD0C6531290C}">
+<ds:datastoreItem xmlns:ds="http://schemas.openxmlformats.org/officeDocument/2006/customXml" ds:itemID="{23D22324-AA97-4A26-A14A-1E42F2517EEC}">
   <ds:schemaRefs>
     <ds:schemaRef ds:uri="http://schemas.openxmlformats.org/officeDocument/2006/bibliography"/>
   </ds:schemaRefs>

</xml_diff>

<commit_message>
[lab_3_0] Fix minor english typo in statement.
</commit_message>
<xml_diff>
--- a/lab_3_0/statement/lab 3.0.docx
+++ b/lab_3_0/statement/lab 3.0.docx
@@ -51,7 +51,15 @@
         <w:t>system integration tool</w:t>
       </w:r>
       <w:r>
-        <w:t xml:space="preserve"> (Qsys)</w:t>
+        <w:t xml:space="preserve"> (</w:t>
+      </w:r>
+      <w:proofErr w:type="spellStart"/>
+      <w:r>
+        <w:t>Qsys</w:t>
+      </w:r>
+      <w:proofErr w:type="spellEnd"/>
+      <w:r>
+        <w:t>)</w:t>
       </w:r>
       <w:r>
         <w:t>. You then used the tool to compose a full system that captures images from the Lepton and saves the output to a file on your host machine.</w:t>
@@ -106,7 +114,15 @@
         <w:jc w:val="both"/>
       </w:pPr>
       <w:r>
-        <w:t>The Cyclone V SoC architecture is a hybrid design: it does not solely consist of an FPGA, but rather of a single chip containing both a HPS</w:t>
+        <w:t xml:space="preserve">The Cyclone V </w:t>
+      </w:r>
+      <w:proofErr w:type="spellStart"/>
+      <w:r>
+        <w:t>SoC</w:t>
+      </w:r>
+      <w:proofErr w:type="spellEnd"/>
+      <w:r>
+        <w:t xml:space="preserve"> architecture is a hybrid design: it does not solely consist of an FPGA, but rather of a single chip containing both a HPS</w:t>
       </w:r>
       <w:r>
         <w:rPr>
@@ -124,7 +140,15 @@
         <w:t>and</w:t>
       </w:r>
       <w:r>
-        <w:t xml:space="preserve"> an FPGA. The HPS consists of an ARM-A9 MPCore, which is a general-purpose </w:t>
+        <w:t xml:space="preserve"> an FPGA. The HPS consists of an ARM-A9 </w:t>
+      </w:r>
+      <w:proofErr w:type="spellStart"/>
+      <w:r>
+        <w:t>MPCore</w:t>
+      </w:r>
+      <w:proofErr w:type="spellEnd"/>
+      <w:r>
+        <w:t xml:space="preserve">, which is a general-purpose </w:t>
       </w:r>
       <w:r>
         <w:rPr>
@@ -133,7 +157,15 @@
         <w:t>application processor</w:t>
       </w:r>
       <w:r>
-        <w:t>. In this lab, we will explore using the HPS instead of the softcore Nios II processor you have used until now.</w:t>
+        <w:t xml:space="preserve">. In this lab, we will explore using the HPS instead of the softcore </w:t>
+      </w:r>
+      <w:proofErr w:type="spellStart"/>
+      <w:r>
+        <w:t>Nios</w:t>
+      </w:r>
+      <w:proofErr w:type="spellEnd"/>
+      <w:r>
+        <w:t xml:space="preserve"> II processor you have used until now.</w:t>
       </w:r>
     </w:p>
     <w:p>
@@ -167,7 +199,15 @@
         <w:t>embedded</w:t>
       </w:r>
       <w:r>
-        <w:t xml:space="preserve"> Nios II processor, which is to be expected since it is a </w:t>
+        <w:t xml:space="preserve"> </w:t>
+      </w:r>
+      <w:proofErr w:type="spellStart"/>
+      <w:r>
+        <w:t>Nios</w:t>
+      </w:r>
+      <w:proofErr w:type="spellEnd"/>
+      <w:r>
+        <w:t xml:space="preserve"> II processor, which is to be expected since it is a </w:t>
       </w:r>
       <w:r>
         <w:rPr>
@@ -193,14 +233,30 @@
         <w:t>RTFM</w:t>
       </w:r>
       <w:r>
-        <w:t xml:space="preserve">, but given the huge search space of documentation available, we have written a step-by-step tutorial for getting up to speed with development for Cyclone V SoC-based devices. You can follow the tutorial by reading the </w:t>
+        <w:t xml:space="preserve">, but given the huge search space of documentation available, we have written a step-by-step tutorial for getting up to speed with development for Cyclone V </w:t>
+      </w:r>
+      <w:proofErr w:type="spellStart"/>
+      <w:r>
+        <w:t>SoC</w:t>
+      </w:r>
+      <w:proofErr w:type="spellEnd"/>
+      <w:r>
+        <w:t xml:space="preserve">-based devices. You can follow the tutorial by reading the </w:t>
       </w:r>
       <w:hyperlink r:id="rId8" w:history="1">
+        <w:proofErr w:type="spellStart"/>
         <w:r>
           <w:rPr>
             <w:rStyle w:val="Hyperlink"/>
           </w:rPr>
-          <w:t>SoC-FPGA Design Guide</w:t>
+          <w:t>SoC</w:t>
+        </w:r>
+        <w:proofErr w:type="spellEnd"/>
+        <w:r>
+          <w:rPr>
+            <w:rStyle w:val="Hyperlink"/>
+          </w:rPr>
+          <w:t>-FPGA Design Guide</w:t>
         </w:r>
       </w:hyperlink>
       <w:r>
@@ -222,7 +278,15 @@
         <w:t>e” DE0-Nano-SoC board (wit</w:t>
       </w:r>
       <w:r>
-        <w:t>hout the PrSoC extension board), h</w:t>
+        <w:t xml:space="preserve">hout the </w:t>
+      </w:r>
+      <w:proofErr w:type="spellStart"/>
+      <w:r>
+        <w:t>PrSoC</w:t>
+      </w:r>
+      <w:proofErr w:type="spellEnd"/>
+      <w:r>
+        <w:t xml:space="preserve"> extension board), h</w:t>
       </w:r>
       <w:r>
         <w:t xml:space="preserve">owever </w:t>
@@ -234,7 +298,15 @@
         <w:sym w:font="Wingdings" w:char="F04A"/>
       </w:r>
       <w:r>
-        <w:t>) similar for both devices, so you should have no problem adapting the steps to suit the PrSoC extension board.</w:t>
+        <w:t xml:space="preserve">) similar for both devices, so you should have no problem adapting the steps to suit the </w:t>
+      </w:r>
+      <w:proofErr w:type="spellStart"/>
+      <w:r>
+        <w:t>PrSoC</w:t>
+      </w:r>
+      <w:proofErr w:type="spellEnd"/>
+      <w:r>
+        <w:t xml:space="preserve"> extension board.</w:t>
       </w:r>
     </w:p>
     <w:p>
@@ -365,7 +437,15 @@
         <w:jc w:val="both"/>
       </w:pPr>
       <w:r>
-        <w:t>9.3: System Design with Qsys – HPS</w:t>
+        <w:t xml:space="preserve">9.3: System Design with </w:t>
+      </w:r>
+      <w:proofErr w:type="spellStart"/>
+      <w:r>
+        <w:t>Qsys</w:t>
+      </w:r>
+      <w:proofErr w:type="spellEnd"/>
+      <w:r>
+        <w:t xml:space="preserve"> – HPS</w:t>
       </w:r>
     </w:p>
     <w:p>
@@ -378,7 +458,15 @@
         <w:jc w:val="both"/>
       </w:pPr>
       <w:r>
-        <w:t>9.4: Generating the Qsys System</w:t>
+        <w:t xml:space="preserve">9.4: Generating the </w:t>
+      </w:r>
+      <w:proofErr w:type="spellStart"/>
+      <w:r>
+        <w:t>Qsys</w:t>
+      </w:r>
+      <w:proofErr w:type="spellEnd"/>
+      <w:r>
+        <w:t xml:space="preserve"> System</w:t>
       </w:r>
     </w:p>
     <w:p>
@@ -391,7 +479,15 @@
         <w:jc w:val="both"/>
       </w:pPr>
       <w:r>
-        <w:t>9.5: Instantiating the Qsys System</w:t>
+        <w:t xml:space="preserve">9.5: Instantiating the </w:t>
+      </w:r>
+      <w:proofErr w:type="spellStart"/>
+      <w:r>
+        <w:t>Qsys</w:t>
+      </w:r>
+      <w:proofErr w:type="spellEnd"/>
+      <w:r>
+        <w:t xml:space="preserve"> System</w:t>
       </w:r>
     </w:p>
     <w:p>
@@ -625,30 +721,25 @@
       <w:r>
         <w:t xml:space="preserve">Figure </w:t>
       </w:r>
-      <w:r>
-        <w:fldChar w:fldCharType="begin"/>
-      </w:r>
-      <w:r>
-        <w:instrText xml:space="preserve"> SEQ Figure \* ARABIC </w:instrText>
-      </w:r>
-      <w:r>
-        <w:fldChar w:fldCharType="separate"/>
-      </w:r>
-      <w:r>
-        <w:rPr>
-          <w:noProof/>
-        </w:rPr>
-        <w:t>1</w:t>
-      </w:r>
-      <w:r>
-        <w:rPr>
-          <w:noProof/>
-        </w:rPr>
-        <w:fldChar w:fldCharType="end"/>
-      </w:r>
+      <w:fldSimple w:instr=" SEQ Figure \* ARABIC ">
+        <w:r>
+          <w:rPr>
+            <w:noProof/>
+          </w:rPr>
+          <w:t>1</w:t>
+        </w:r>
+      </w:fldSimple>
       <w:bookmarkEnd w:id="0"/>
       <w:r>
-        <w:t>. Hybrid Qsys System to Implement</w:t>
+        <w:t xml:space="preserve">. Hybrid </w:t>
+      </w:r>
+      <w:proofErr w:type="spellStart"/>
+      <w:r>
+        <w:t>Qsys</w:t>
+      </w:r>
+      <w:proofErr w:type="spellEnd"/>
+      <w:r>
+        <w:t xml:space="preserve"> System to Implement</w:t>
       </w:r>
     </w:p>
     <w:p>
@@ -659,25 +750,24 @@
         <w:t>As you can see, the system</w:t>
       </w:r>
       <w:r>
+        <w:t xml:space="preserve"> no longer </w:t>
+      </w:r>
+      <w:r>
+        <w:t>contains</w:t>
+      </w:r>
+      <w:r>
+        <w:t xml:space="preserve"> a</w:t>
+      </w:r>
+      <w:r>
         <w:t xml:space="preserve"> </w:t>
       </w:r>
-      <w:r>
-        <w:t xml:space="preserve">no longer </w:t>
-      </w:r>
-      <w:r>
-        <w:t>contains</w:t>
-      </w:r>
-      <w:r>
-        <w:t xml:space="preserve"> a</w:t>
-      </w:r>
-      <w:r>
-        <w:t xml:space="preserve"> </w:t>
-      </w:r>
-      <w:r>
-        <w:t xml:space="preserve">Nios II processor, on-chip memory, </w:t>
-      </w:r>
-      <w:r>
-        <w:t>or</w:t>
+      <w:proofErr w:type="spellStart"/>
+      <w:r>
+        <w:t>Nios</w:t>
+      </w:r>
+      <w:proofErr w:type="spellEnd"/>
+      <w:r>
+        <w:t xml:space="preserve"> II processor, on-chip memory, or</w:t>
       </w:r>
       <w:r>
         <w:t xml:space="preserve"> JTAG UART. The 3 former </w:t>
@@ -692,13 +782,7 @@
         <w:t xml:space="preserve"> components</w:t>
       </w:r>
       <w:r>
-        <w:t xml:space="preserve"> </w:t>
-      </w:r>
-      <w:r>
-        <w:t xml:space="preserve">have all been </w:t>
-      </w:r>
-      <w:r>
-        <w:t xml:space="preserve">replaced with </w:t>
+        <w:t xml:space="preserve"> have all been replaced with </w:t>
       </w:r>
       <w:r>
         <w:t xml:space="preserve">their equivalent </w:t>
@@ -789,10 +873,34 @@
           <w:rFonts w:ascii="Consolas" w:hAnsi="Consolas" w:cs="Consolas"/>
           <w:sz w:val="18"/>
         </w:rPr>
-        <w:t>“Arria V/Cyclone V Hard Processor System”</w:t>
-      </w:r>
-      <w:r>
-        <w:t xml:space="preserve"> in Qsys is already filled in. Note though that you still need to configure all the other tabs!</w:t>
+        <w:t>“</w:t>
+      </w:r>
+      <w:proofErr w:type="spellStart"/>
+      <w:r>
+        <w:rPr>
+          <w:rFonts w:ascii="Consolas" w:hAnsi="Consolas" w:cs="Consolas"/>
+          <w:sz w:val="18"/>
+        </w:rPr>
+        <w:t>Arria</w:t>
+      </w:r>
+      <w:proofErr w:type="spellEnd"/>
+      <w:r>
+        <w:rPr>
+          <w:rFonts w:ascii="Consolas" w:hAnsi="Consolas" w:cs="Consolas"/>
+          <w:sz w:val="18"/>
+        </w:rPr>
+        <w:t xml:space="preserve"> V/Cyclone V Hard Processor System”</w:t>
+      </w:r>
+      <w:r>
+        <w:t xml:space="preserve"> in </w:t>
+      </w:r>
+      <w:proofErr w:type="spellStart"/>
+      <w:r>
+        <w:t>Qsys</w:t>
+      </w:r>
+      <w:proofErr w:type="spellEnd"/>
+      <w:r>
+        <w:t xml:space="preserve"> is already filled in. Note though that you still need to configure all the other tabs!</w:t>
       </w:r>
     </w:p>
     <w:p>
@@ -828,8 +936,13 @@
       <w:r>
         <w:t xml:space="preserve">learn that the </w:t>
       </w:r>
-      <w:r>
-        <w:t xml:space="preserve">Nios II-specific I/O </w:t>
+      <w:proofErr w:type="spellStart"/>
+      <w:r>
+        <w:t>Nios</w:t>
+      </w:r>
+      <w:proofErr w:type="spellEnd"/>
+      <w:r>
+        <w:t xml:space="preserve"> II-specific I/O </w:t>
       </w:r>
       <w:r>
         <w:t>macros</w:t>
@@ -840,6 +953,7 @@
       <w:r>
         <w:t>(</w:t>
       </w:r>
+      <w:proofErr w:type="spellStart"/>
       <w:r>
         <w:rPr>
           <w:rStyle w:val="MonospaceChar"/>
@@ -852,6 +966,7 @@
         </w:rPr>
         <w:t>_xxDIRECT</w:t>
       </w:r>
+      <w:proofErr w:type="spellEnd"/>
       <w:r>
         <w:rPr>
           <w:rStyle w:val="MonospaceChar"/>
@@ -877,7 +992,15 @@
         <w:t>are not useable on the HPS.</w:t>
       </w:r>
       <w:r>
-        <w:t xml:space="preserve"> This is normal, as they translate to Nios II assembly, and hence the HPS (an </w:t>
+        <w:t xml:space="preserve"> This is normal, as they translate to </w:t>
+      </w:r>
+      <w:proofErr w:type="spellStart"/>
+      <w:r>
+        <w:t>Nios</w:t>
+      </w:r>
+      <w:proofErr w:type="spellEnd"/>
+      <w:r>
+        <w:t xml:space="preserve"> II assembly, and hence the HPS (an </w:t>
       </w:r>
       <w:r>
         <w:rPr>
@@ -897,10 +1020,24 @@
         <w:t xml:space="preserve">However, we </w:t>
       </w:r>
       <w:r>
-        <w:t xml:space="preserve">spent considerable time developing these drivers, so we want to use them in our HPS system, so </w:t>
-      </w:r>
-      <w:r>
-        <w:t>the first thing you need to address is to replace all the Nios II I/O macros with</w:t>
+        <w:t>spent considerable time developing these drivers, so we want to use them in our HPS system</w:t>
+      </w:r>
+      <w:r>
+        <w:t>. Therefore,</w:t>
+      </w:r>
+      <w:r>
+        <w:t xml:space="preserve"> </w:t>
+      </w:r>
+      <w:r>
+        <w:t xml:space="preserve">the first thing you need to address is to replace all the </w:t>
+      </w:r>
+      <w:proofErr w:type="spellStart"/>
+      <w:r>
+        <w:t>Nios</w:t>
+      </w:r>
+      <w:proofErr w:type="spellEnd"/>
+      <w:r>
+        <w:t xml:space="preserve"> II I/O macros with</w:t>
       </w:r>
       <w:r>
         <w:t xml:space="preserve"> their equivalent HPS functions in your drivers. </w:t>
@@ -993,7 +1130,15 @@
         <w:t>Copy</w:t>
       </w:r>
       <w:r>
-        <w:t xml:space="preserve"> all your Nios II peripheral drivers into a separate folder</w:t>
+        <w:t xml:space="preserve"> all your </w:t>
+      </w:r>
+      <w:proofErr w:type="spellStart"/>
+      <w:r>
+        <w:t>Nios</w:t>
+      </w:r>
+      <w:proofErr w:type="spellEnd"/>
+      <w:r>
+        <w:t xml:space="preserve"> II peripheral drivers into a separate folder</w:t>
       </w:r>
       <w:r>
         <w:t xml:space="preserve"> dedicated</w:t>
@@ -1011,23 +1156,35 @@
         <w:t xml:space="preserve"> For all driver files in the HPS folder, replace </w:t>
       </w:r>
       <w:r>
-        <w:t>all Nios II-specific I/O macros (</w:t>
-      </w:r>
+        <w:t xml:space="preserve">all </w:t>
+      </w:r>
+      <w:proofErr w:type="spellStart"/>
+      <w:r>
+        <w:t>Nios</w:t>
+      </w:r>
+      <w:proofErr w:type="spellEnd"/>
+      <w:r>
+        <w:t xml:space="preserve"> II-specific I/O macros (</w:t>
+      </w:r>
+      <w:proofErr w:type="spellStart"/>
       <w:r>
         <w:rPr>
           <w:rStyle w:val="MonospaceChar"/>
         </w:rPr>
         <w:t>IOWR_xxDIRECT</w:t>
       </w:r>
+      <w:proofErr w:type="spellEnd"/>
       <w:r>
         <w:t xml:space="preserve"> &amp; </w:t>
       </w:r>
+      <w:proofErr w:type="spellStart"/>
       <w:r>
         <w:rPr>
           <w:rStyle w:val="MonospaceChar"/>
         </w:rPr>
         <w:t>IORD_xxDIRECT</w:t>
       </w:r>
+      <w:proofErr w:type="spellEnd"/>
       <w:r>
         <w:t>) with their HPS equivalents.</w:t>
       </w:r>
@@ -1213,7 +1370,15 @@
         <w:ind w:left="720"/>
       </w:pPr>
       <w:r>
-        <w:t>#ifndef __IO_CUSTOM__</w:t>
+        <w:t>#</w:t>
+      </w:r>
+      <w:proofErr w:type="spellStart"/>
+      <w:r>
+        <w:t>ifndef</w:t>
+      </w:r>
+      <w:proofErr w:type="spellEnd"/>
+      <w:r>
+        <w:t xml:space="preserve"> __IO_CUSTOM__</w:t>
       </w:r>
     </w:p>
     <w:p>
@@ -1237,7 +1402,15 @@
         <w:ind w:left="720"/>
       </w:pPr>
       <w:r>
-        <w:t>#ifdef __nios2_arch__</w:t>
+        <w:t>#</w:t>
+      </w:r>
+      <w:proofErr w:type="spellStart"/>
+      <w:r>
+        <w:t>ifdef</w:t>
+      </w:r>
+      <w:proofErr w:type="spellEnd"/>
+      <w:r>
+        <w:t xml:space="preserve"> __nios2_arch__</w:t>
       </w:r>
     </w:p>
     <w:p>
@@ -1246,7 +1419,15 @@
         <w:ind w:left="720"/>
       </w:pPr>
       <w:r>
-        <w:t xml:space="preserve">    #include &lt;io.h&gt;</w:t>
+        <w:t xml:space="preserve">    #include &lt;</w:t>
+      </w:r>
+      <w:proofErr w:type="spellStart"/>
+      <w:r>
+        <w:t>io.h</w:t>
+      </w:r>
+      <w:proofErr w:type="spellEnd"/>
+      <w:r>
+        <w:t>&gt;</w:t>
       </w:r>
     </w:p>
     <w:p>
@@ -1261,7 +1442,31 @@
         <w:ind w:left="720"/>
       </w:pPr>
       <w:r>
-        <w:t xml:space="preserve">    #define ioc_write_8(base, ofst, data)  (IOWR_8DIRECT((base), (ofst), (data)))</w:t>
+        <w:t xml:space="preserve">    #define ioc_write_8(base, </w:t>
+      </w:r>
+      <w:proofErr w:type="spellStart"/>
+      <w:r>
+        <w:t>ofst</w:t>
+      </w:r>
+      <w:proofErr w:type="spellEnd"/>
+      <w:r>
+        <w:t xml:space="preserve">, </w:t>
+      </w:r>
+      <w:proofErr w:type="gramStart"/>
+      <w:r>
+        <w:t>data)  (</w:t>
+      </w:r>
+      <w:proofErr w:type="gramEnd"/>
+      <w:r>
+        <w:t>IOWR_8DIRECT((base), (</w:t>
+      </w:r>
+      <w:proofErr w:type="spellStart"/>
+      <w:r>
+        <w:t>ofst</w:t>
+      </w:r>
+      <w:proofErr w:type="spellEnd"/>
+      <w:r>
+        <w:t>), (data)))</w:t>
       </w:r>
     </w:p>
     <w:p>
@@ -1270,7 +1475,23 @@
         <w:ind w:left="720"/>
       </w:pPr>
       <w:r>
-        <w:t xml:space="preserve">    #define ioc_write_16(base, ofst, data) (IOWR_16DIRECT((base), (ofst), (data)))</w:t>
+        <w:t xml:space="preserve">    #define ioc_write_16(base, </w:t>
+      </w:r>
+      <w:proofErr w:type="spellStart"/>
+      <w:r>
+        <w:t>ofst</w:t>
+      </w:r>
+      <w:proofErr w:type="spellEnd"/>
+      <w:r>
+        <w:t>, data) (IOWR_16DIRECT((base), (</w:t>
+      </w:r>
+      <w:proofErr w:type="spellStart"/>
+      <w:r>
+        <w:t>ofst</w:t>
+      </w:r>
+      <w:proofErr w:type="spellEnd"/>
+      <w:r>
+        <w:t>), (data)))</w:t>
       </w:r>
     </w:p>
     <w:p>
@@ -1279,7 +1500,23 @@
         <w:ind w:left="720"/>
       </w:pPr>
       <w:r>
-        <w:t xml:space="preserve">    #define ioc_write_32(base, ofst, data) (IOWR_32DIRECT((base), (ofst), (data)))</w:t>
+        <w:t xml:space="preserve">    #define ioc_write_32(base, </w:t>
+      </w:r>
+      <w:proofErr w:type="spellStart"/>
+      <w:r>
+        <w:t>ofst</w:t>
+      </w:r>
+      <w:proofErr w:type="spellEnd"/>
+      <w:r>
+        <w:t>, data) (IOWR_32DIRECT((base), (</w:t>
+      </w:r>
+      <w:proofErr w:type="spellStart"/>
+      <w:r>
+        <w:t>ofst</w:t>
+      </w:r>
+      <w:proofErr w:type="spellEnd"/>
+      <w:r>
+        <w:t>), (data)))</w:t>
       </w:r>
     </w:p>
     <w:p>
@@ -1288,7 +1525,28 @@
         <w:ind w:left="720"/>
       </w:pPr>
       <w:r>
-        <w:t xml:space="preserve">    #define ioc_read_8(base, ofst)         (IORD_8DIRECT((base), (ofst)))</w:t>
+        <w:t xml:space="preserve">    #define ioc_read_8(base, </w:t>
+      </w:r>
+      <w:proofErr w:type="spellStart"/>
+      <w:proofErr w:type="gramStart"/>
+      <w:r>
+        <w:t>ofst</w:t>
+      </w:r>
+      <w:proofErr w:type="spellEnd"/>
+      <w:r>
+        <w:t xml:space="preserve">)   </w:t>
+      </w:r>
+      <w:proofErr w:type="gramEnd"/>
+      <w:r>
+        <w:t xml:space="preserve">      (IORD_8DIRECT((base), (</w:t>
+      </w:r>
+      <w:proofErr w:type="spellStart"/>
+      <w:r>
+        <w:t>ofst</w:t>
+      </w:r>
+      <w:proofErr w:type="spellEnd"/>
+      <w:r>
+        <w:t>)))</w:t>
       </w:r>
     </w:p>
     <w:p>
@@ -1297,7 +1555,28 @@
         <w:ind w:left="720"/>
       </w:pPr>
       <w:r>
-        <w:t xml:space="preserve">    #define ioc_read_16(base, ofst)        (IORD_16DIRECT((base), (ofst)))</w:t>
+        <w:t xml:space="preserve">    #define ioc_read_16(base, </w:t>
+      </w:r>
+      <w:proofErr w:type="spellStart"/>
+      <w:proofErr w:type="gramStart"/>
+      <w:r>
+        <w:t>ofst</w:t>
+      </w:r>
+      <w:proofErr w:type="spellEnd"/>
+      <w:r>
+        <w:t xml:space="preserve">)   </w:t>
+      </w:r>
+      <w:proofErr w:type="gramEnd"/>
+      <w:r>
+        <w:t xml:space="preserve">     (IORD_16DIRECT((base), (</w:t>
+      </w:r>
+      <w:proofErr w:type="spellStart"/>
+      <w:r>
+        <w:t>ofst</w:t>
+      </w:r>
+      <w:proofErr w:type="spellEnd"/>
+      <w:r>
+        <w:t>)))</w:t>
       </w:r>
     </w:p>
     <w:p>
@@ -1306,7 +1585,28 @@
         <w:ind w:left="720"/>
       </w:pPr>
       <w:r>
-        <w:t xml:space="preserve">    #define ioc_read_32(base, ofst)        (IORD_32DIRECT((base), (ofst)))</w:t>
+        <w:t xml:space="preserve">    #define ioc_read_32(base, </w:t>
+      </w:r>
+      <w:proofErr w:type="spellStart"/>
+      <w:proofErr w:type="gramStart"/>
+      <w:r>
+        <w:t>ofst</w:t>
+      </w:r>
+      <w:proofErr w:type="spellEnd"/>
+      <w:r>
+        <w:t xml:space="preserve">)   </w:t>
+      </w:r>
+      <w:proofErr w:type="gramEnd"/>
+      <w:r>
+        <w:t xml:space="preserve">     (IORD_32DIRECT((base), (</w:t>
+      </w:r>
+      <w:proofErr w:type="spellStart"/>
+      <w:r>
+        <w:t>ofst</w:t>
+      </w:r>
+      <w:proofErr w:type="spellEnd"/>
+      <w:r>
+        <w:t>)))</w:t>
       </w:r>
     </w:p>
     <w:p>
@@ -1314,6 +1614,9 @@
         <w:pStyle w:val="Code"/>
         <w:ind w:left="720"/>
       </w:pPr>
+      <w:r>
+        <w:t>#else</w:t>
+      </w:r>
     </w:p>
     <w:p>
       <w:pPr>
@@ -1321,7 +1624,23 @@
         <w:ind w:left="720"/>
       </w:pPr>
       <w:r>
-        <w:t>#else</w:t>
+        <w:t xml:space="preserve">    #include &lt;</w:t>
+      </w:r>
+      <w:proofErr w:type="spellStart"/>
+      <w:r>
+        <w:t>socal</w:t>
+      </w:r>
+      <w:proofErr w:type="spellEnd"/>
+      <w:r>
+        <w:t>/</w:t>
+      </w:r>
+      <w:proofErr w:type="spellStart"/>
+      <w:r>
+        <w:t>socal.h</w:t>
+      </w:r>
+      <w:proofErr w:type="spellEnd"/>
+      <w:r>
+        <w:t>&gt;</w:t>
       </w:r>
     </w:p>
     <w:p>
@@ -1336,7 +1655,44 @@
         <w:ind w:left="720"/>
       </w:pPr>
       <w:r>
-        <w:t xml:space="preserve">    #include &lt;socal/socal.h&gt;</w:t>
+        <w:t xml:space="preserve">    #define ioc_write_8(base, </w:t>
+      </w:r>
+      <w:proofErr w:type="spellStart"/>
+      <w:r>
+        <w:t>ofst</w:t>
+      </w:r>
+      <w:proofErr w:type="spellEnd"/>
+      <w:r>
+        <w:t xml:space="preserve">, </w:t>
+      </w:r>
+      <w:proofErr w:type="gramStart"/>
+      <w:r>
+        <w:t>data)  (</w:t>
+      </w:r>
+      <w:proofErr w:type="spellStart"/>
+      <w:proofErr w:type="gramEnd"/>
+      <w:r>
+        <w:t>alt_write_byte</w:t>
+      </w:r>
+      <w:proofErr w:type="spellEnd"/>
+      <w:r>
+        <w:t>((</w:t>
+      </w:r>
+      <w:proofErr w:type="spellStart"/>
+      <w:r>
+        <w:t>uintptr_t</w:t>
+      </w:r>
+      <w:proofErr w:type="spellEnd"/>
+      <w:r>
+        <w:t>) (base) + (</w:t>
+      </w:r>
+      <w:proofErr w:type="spellStart"/>
+      <w:r>
+        <w:t>ofst</w:t>
+      </w:r>
+      <w:proofErr w:type="spellEnd"/>
+      <w:r>
+        <w:t>), (data)))</w:t>
       </w:r>
     </w:p>
     <w:p>
@@ -1344,6 +1700,41 @@
         <w:pStyle w:val="Code"/>
         <w:ind w:left="720"/>
       </w:pPr>
+      <w:r>
+        <w:t xml:space="preserve">    #define ioc_write_16(base, </w:t>
+      </w:r>
+      <w:proofErr w:type="spellStart"/>
+      <w:r>
+        <w:t>ofst</w:t>
+      </w:r>
+      <w:proofErr w:type="spellEnd"/>
+      <w:r>
+        <w:t>, data) (</w:t>
+      </w:r>
+      <w:proofErr w:type="spellStart"/>
+      <w:r>
+        <w:t>alt_write_hword</w:t>
+      </w:r>
+      <w:proofErr w:type="spellEnd"/>
+      <w:r>
+        <w:t>((</w:t>
+      </w:r>
+      <w:proofErr w:type="spellStart"/>
+      <w:r>
+        <w:t>uintptr_t</w:t>
+      </w:r>
+      <w:proofErr w:type="spellEnd"/>
+      <w:r>
+        <w:t>) (base) + (</w:t>
+      </w:r>
+      <w:proofErr w:type="spellStart"/>
+      <w:r>
+        <w:t>ofst</w:t>
+      </w:r>
+      <w:proofErr w:type="spellEnd"/>
+      <w:r>
+        <w:t>), (data)))</w:t>
+      </w:r>
     </w:p>
     <w:p>
       <w:pPr>
@@ -1351,7 +1742,39 @@
         <w:ind w:left="720"/>
       </w:pPr>
       <w:r>
-        <w:t xml:space="preserve">    #define ioc_write_8(base, ofst, data)  (alt_write_byte((uintptr_t) (base) + (ofst), (data)))</w:t>
+        <w:t xml:space="preserve">    #define ioc_write_32(base, </w:t>
+      </w:r>
+      <w:proofErr w:type="spellStart"/>
+      <w:r>
+        <w:t>ofst</w:t>
+      </w:r>
+      <w:proofErr w:type="spellEnd"/>
+      <w:r>
+        <w:t>, data) (</w:t>
+      </w:r>
+      <w:proofErr w:type="spellStart"/>
+      <w:r>
+        <w:t>alt_write_word</w:t>
+      </w:r>
+      <w:proofErr w:type="spellEnd"/>
+      <w:r>
+        <w:t>((</w:t>
+      </w:r>
+      <w:proofErr w:type="spellStart"/>
+      <w:r>
+        <w:t>uintptr_t</w:t>
+      </w:r>
+      <w:proofErr w:type="spellEnd"/>
+      <w:r>
+        <w:t>) (base) + (</w:t>
+      </w:r>
+      <w:proofErr w:type="spellStart"/>
+      <w:r>
+        <w:t>ofst</w:t>
+      </w:r>
+      <w:proofErr w:type="spellEnd"/>
+      <w:r>
+        <w:t>), (data)))</w:t>
       </w:r>
     </w:p>
     <w:p>
@@ -1360,7 +1783,44 @@
         <w:ind w:left="720"/>
       </w:pPr>
       <w:r>
-        <w:t xml:space="preserve">    #define ioc_write_16(base, ofst, data) (alt_write_hword((uintptr_t) (base) + (ofst), (data)))</w:t>
+        <w:t xml:space="preserve">    #define ioc_read_8(base, </w:t>
+      </w:r>
+      <w:proofErr w:type="spellStart"/>
+      <w:proofErr w:type="gramStart"/>
+      <w:r>
+        <w:t>ofst</w:t>
+      </w:r>
+      <w:proofErr w:type="spellEnd"/>
+      <w:r>
+        <w:t xml:space="preserve">)   </w:t>
+      </w:r>
+      <w:proofErr w:type="gramEnd"/>
+      <w:r>
+        <w:t xml:space="preserve">      (</w:t>
+      </w:r>
+      <w:proofErr w:type="spellStart"/>
+      <w:r>
+        <w:t>alt_read_byte</w:t>
+      </w:r>
+      <w:proofErr w:type="spellEnd"/>
+      <w:r>
+        <w:t>((</w:t>
+      </w:r>
+      <w:proofErr w:type="spellStart"/>
+      <w:r>
+        <w:t>uintptr_t</w:t>
+      </w:r>
+      <w:proofErr w:type="spellEnd"/>
+      <w:r>
+        <w:t>) (base) + (</w:t>
+      </w:r>
+      <w:proofErr w:type="spellStart"/>
+      <w:r>
+        <w:t>ofst</w:t>
+      </w:r>
+      <w:proofErr w:type="spellEnd"/>
+      <w:r>
+        <w:t>)))</w:t>
       </w:r>
     </w:p>
     <w:p>
@@ -1369,7 +1829,44 @@
         <w:ind w:left="720"/>
       </w:pPr>
       <w:r>
-        <w:t xml:space="preserve">    #define ioc_write_32(base, ofst, data) (alt_write_word((uintptr_t) (base) + (ofst), (data)))</w:t>
+        <w:t xml:space="preserve">    #define ioc_read_16(base, </w:t>
+      </w:r>
+      <w:proofErr w:type="spellStart"/>
+      <w:proofErr w:type="gramStart"/>
+      <w:r>
+        <w:t>ofst</w:t>
+      </w:r>
+      <w:proofErr w:type="spellEnd"/>
+      <w:r>
+        <w:t xml:space="preserve">)   </w:t>
+      </w:r>
+      <w:proofErr w:type="gramEnd"/>
+      <w:r>
+        <w:t xml:space="preserve">     (</w:t>
+      </w:r>
+      <w:proofErr w:type="spellStart"/>
+      <w:r>
+        <w:t>alt_read_hword</w:t>
+      </w:r>
+      <w:proofErr w:type="spellEnd"/>
+      <w:r>
+        <w:t>((</w:t>
+      </w:r>
+      <w:proofErr w:type="spellStart"/>
+      <w:r>
+        <w:t>uintptr_t</w:t>
+      </w:r>
+      <w:proofErr w:type="spellEnd"/>
+      <w:r>
+        <w:t>) (base) + (</w:t>
+      </w:r>
+      <w:proofErr w:type="spellStart"/>
+      <w:r>
+        <w:t>ofst</w:t>
+      </w:r>
+      <w:proofErr w:type="spellEnd"/>
+      <w:r>
+        <w:t>)))</w:t>
       </w:r>
     </w:p>
     <w:p>
@@ -1378,7 +1875,44 @@
         <w:ind w:left="720"/>
       </w:pPr>
       <w:r>
-        <w:t xml:space="preserve">    #define ioc_read_8(base, ofst)         (alt_read_byte((uintptr_t) (base) + (ofst)))</w:t>
+        <w:t xml:space="preserve">    #define ioc_read_32(base, </w:t>
+      </w:r>
+      <w:proofErr w:type="spellStart"/>
+      <w:proofErr w:type="gramStart"/>
+      <w:r>
+        <w:t>ofst</w:t>
+      </w:r>
+      <w:proofErr w:type="spellEnd"/>
+      <w:r>
+        <w:t xml:space="preserve">)   </w:t>
+      </w:r>
+      <w:proofErr w:type="gramEnd"/>
+      <w:r>
+        <w:t xml:space="preserve">     (</w:t>
+      </w:r>
+      <w:proofErr w:type="spellStart"/>
+      <w:r>
+        <w:t>alt_read_word</w:t>
+      </w:r>
+      <w:proofErr w:type="spellEnd"/>
+      <w:r>
+        <w:t>((</w:t>
+      </w:r>
+      <w:proofErr w:type="spellStart"/>
+      <w:r>
+        <w:t>uintptr_t</w:t>
+      </w:r>
+      <w:proofErr w:type="spellEnd"/>
+      <w:r>
+        <w:t>) (base) + (</w:t>
+      </w:r>
+      <w:proofErr w:type="spellStart"/>
+      <w:r>
+        <w:t>ofst</w:t>
+      </w:r>
+      <w:proofErr w:type="spellEnd"/>
+      <w:r>
+        <w:t>)))</w:t>
       </w:r>
     </w:p>
     <w:p>
@@ -1387,46 +1921,35 @@
         <w:ind w:left="720"/>
       </w:pPr>
       <w:r>
-        <w:t xml:space="preserve">    #define ioc_read_16(base, ofst)        (alt_read_hword((uintptr_t) (base) + (ofst)))</w:t>
-      </w:r>
+        <w:t>#</w:t>
+      </w:r>
+      <w:proofErr w:type="spellStart"/>
+      <w:r>
+        <w:t>endif</w:t>
+      </w:r>
+      <w:proofErr w:type="spellEnd"/>
     </w:p>
     <w:p>
       <w:pPr>
         <w:pStyle w:val="Code"/>
         <w:ind w:left="720"/>
       </w:pPr>
-      <w:r>
-        <w:t xml:space="preserve">    #define ioc_read_32(base, ofst)        (alt_read_word((uintptr_t) (base) + (ofst)))</w:t>
-      </w:r>
     </w:p>
     <w:p>
       <w:pPr>
         <w:pStyle w:val="Code"/>
         <w:ind w:left="720"/>
       </w:pPr>
-    </w:p>
-    <w:p>
-      <w:pPr>
-        <w:pStyle w:val="Code"/>
-        <w:ind w:left="720"/>
-      </w:pPr>
-      <w:r>
-        <w:t>#endif</w:t>
-      </w:r>
-    </w:p>
-    <w:p>
-      <w:pPr>
-        <w:pStyle w:val="Code"/>
-        <w:ind w:left="720"/>
-      </w:pPr>
-    </w:p>
-    <w:p>
-      <w:pPr>
-        <w:pStyle w:val="Code"/>
-        <w:ind w:left="720"/>
-      </w:pPr>
-      <w:r>
-        <w:t>#endif /* __IO_CUSTOM__ */</w:t>
+      <w:r>
+        <w:t>#</w:t>
+      </w:r>
+      <w:proofErr w:type="spellStart"/>
+      <w:r>
+        <w:t>endif</w:t>
+      </w:r>
+      <w:proofErr w:type="spellEnd"/>
+      <w:r>
+        <w:t xml:space="preserve"> /* __IO_CUSTOM__ */</w:t>
       </w:r>
     </w:p>
     <w:p>
@@ -1439,24 +1962,14 @@
       <w:r>
         <w:t xml:space="preserve">Figure </w:t>
       </w:r>
-      <w:r>
-        <w:fldChar w:fldCharType="begin"/>
-      </w:r>
-      <w:r>
-        <w:instrText xml:space="preserve"> SEQ Figure \* ARABIC </w:instrText>
-      </w:r>
-      <w:r>
-        <w:fldChar w:fldCharType="separate"/>
-      </w:r>
-      <w:r>
-        <w:rPr>
-          <w:noProof/>
-        </w:rPr>
-        <w:t>2</w:t>
-      </w:r>
-      <w:r>
-        <w:fldChar w:fldCharType="end"/>
-      </w:r>
+      <w:fldSimple w:instr=" SEQ Figure \* ARABIC ">
+        <w:r>
+          <w:rPr>
+            <w:noProof/>
+          </w:rPr>
+          <w:t>2</w:t>
+        </w:r>
+      </w:fldSimple>
       <w:bookmarkEnd w:id="1"/>
       <w:r>
         <w:t xml:space="preserve">. </w:t>
@@ -1474,11 +1987,16 @@
         <w:t>architecture-independent I/O macros</w:t>
       </w:r>
       <w:r>
-        <w:t xml:space="preserve"> (for N</w:t>
+        <w:t xml:space="preserve"> (for </w:t>
+      </w:r>
+      <w:proofErr w:type="spellStart"/>
+      <w:r>
+        <w:t>N</w:t>
       </w:r>
       <w:r>
         <w:t>ios</w:t>
       </w:r>
+      <w:proofErr w:type="spellEnd"/>
       <w:r>
         <w:t xml:space="preserve"> II</w:t>
       </w:r>
@@ -1492,8 +2010,13 @@
         <w:jc w:val="both"/>
       </w:pPr>
       <w:r>
-        <w:t>We use GCC as the compiler both for the Nios</w:t>
-      </w:r>
+        <w:t xml:space="preserve">We use GCC as the compiler both for the </w:t>
+      </w:r>
+      <w:proofErr w:type="spellStart"/>
+      <w:r>
+        <w:t>Nios</w:t>
+      </w:r>
+      <w:proofErr w:type="spellEnd"/>
       <w:r>
         <w:t xml:space="preserve"> II</w:t>
       </w:r>
@@ -1543,10 +2066,7 @@
         <w:t>defined in the compiler</w:t>
       </w:r>
       <w:r>
-        <w:t xml:space="preserve"> </w:t>
-      </w:r>
-      <w:r>
-        <w:t>(</w:t>
+        <w:t xml:space="preserve"> (</w:t>
       </w:r>
       <w:r>
         <w:rPr>
@@ -1609,17 +2129,17 @@
         <w:t xml:space="preserve"> </w:t>
       </w:r>
       <w:r>
-        <w:t xml:space="preserve">around </w:t>
+        <w:t>around the architecture-specific</w:t>
+      </w:r>
+      <w:r>
+        <w:t xml:space="preserve"> I/O instructions</w:t>
+      </w:r>
+      <w:r>
+        <w:t xml:space="preserve">. Essentially, this header file defines I/O macros which are </w:t>
       </w:r>
       <w:r>
         <w:lastRenderedPageBreak/>
-        <w:t>the architecture-specific</w:t>
-      </w:r>
-      <w:r>
-        <w:t xml:space="preserve"> I/O instructions</w:t>
-      </w:r>
-      <w:r>
-        <w:t xml:space="preserve">. Essentially, this header file defines I/O macros which are useable </w:t>
+        <w:t xml:space="preserve">useable </w:t>
       </w:r>
       <w:r>
         <w:t xml:space="preserve">both </w:t>
@@ -1628,7 +2148,15 @@
         <w:t xml:space="preserve">by </w:t>
       </w:r>
       <w:r>
-        <w:t xml:space="preserve">HPS and Nios II </w:t>
+        <w:t xml:space="preserve">HPS and </w:t>
+      </w:r>
+      <w:proofErr w:type="spellStart"/>
+      <w:r>
+        <w:t>Nios</w:t>
+      </w:r>
+      <w:proofErr w:type="spellEnd"/>
+      <w:r>
+        <w:t xml:space="preserve"> II </w:t>
       </w:r>
       <w:r>
         <w:t>code so we don’t have to hard-code any architecture</w:t>
@@ -1656,6 +2184,7 @@
       <w:pPr>
         <w:pStyle w:val="Heading4"/>
       </w:pPr>
+      <w:proofErr w:type="spellStart"/>
       <w:r>
         <w:t>l</w:t>
       </w:r>
@@ -1665,6 +2194,7 @@
       <w:r>
         <w:t>.c</w:t>
       </w:r>
+      <w:proofErr w:type="spellEnd"/>
     </w:p>
     <w:p>
       <w:pPr>
@@ -1683,7 +2213,15 @@
         <w:t>file</w:t>
       </w:r>
       <w:r>
-        <w:t>, we don’t have access to any host filesystem when running bare-metal code on the HPS.</w:t>
+        <w:t xml:space="preserve">, we don’t have access to any host </w:t>
+      </w:r>
+      <w:proofErr w:type="spellStart"/>
+      <w:r>
+        <w:t>filesystem</w:t>
+      </w:r>
+      <w:proofErr w:type="spellEnd"/>
+      <w:r>
+        <w:t xml:space="preserve"> when running bare-metal code on the HPS.</w:t>
       </w:r>
       <w:r>
         <w:t xml:space="preserve"> </w:t>
@@ -1748,12 +2286,14 @@
       <w:r>
         <w:t xml:space="preserve"> in </w:t>
       </w:r>
+      <w:proofErr w:type="spellStart"/>
       <w:r>
         <w:rPr>
           <w:rStyle w:val="MonospaceChar"/>
         </w:rPr>
         <w:t>lepton.c</w:t>
       </w:r>
+      <w:proofErr w:type="spellEnd"/>
       <w:r>
         <w:t xml:space="preserve"> for this purpose:</w:t>
       </w:r>
@@ -1771,8 +2311,13 @@
         <w:pStyle w:val="Code"/>
       </w:pPr>
       <w:r>
-        <w:t xml:space="preserve"> * lepton_print_capture</w:t>
-      </w:r>
+        <w:t xml:space="preserve"> * </w:t>
+      </w:r>
+      <w:proofErr w:type="spellStart"/>
+      <w:r>
+        <w:t>lepton_print_capture</w:t>
+      </w:r>
+      <w:proofErr w:type="spellEnd"/>
     </w:p>
     <w:p>
       <w:pPr>
@@ -1803,7 +2348,15 @@
         <w:pStyle w:val="Code"/>
       </w:pPr>
       <w:r>
-        <w:t xml:space="preserve"> * @param dev lepton device structure.</w:t>
+        <w:t xml:space="preserve"> * @</w:t>
+      </w:r>
+      <w:proofErr w:type="spellStart"/>
+      <w:r>
+        <w:t>param</w:t>
+      </w:r>
+      <w:proofErr w:type="spellEnd"/>
+      <w:r>
+        <w:t xml:space="preserve"> dev lepton device structure.</w:t>
       </w:r>
     </w:p>
     <w:p>
@@ -1811,7 +2364,15 @@
         <w:pStyle w:val="Code"/>
       </w:pPr>
       <w:r>
-        <w:t xml:space="preserve"> * @param adjusted Setting this parameter to false will cause RAW sensor data to</w:t>
+        <w:t xml:space="preserve"> * @</w:t>
+      </w:r>
+      <w:proofErr w:type="spellStart"/>
+      <w:r>
+        <w:t>param</w:t>
+      </w:r>
+      <w:proofErr w:type="spellEnd"/>
+      <w:r>
+        <w:t xml:space="preserve"> adjusted Setting this parameter to false will cause RAW sensor data to</w:t>
       </w:r>
     </w:p>
     <w:p>
@@ -1835,7 +2396,15 @@
         <w:pStyle w:val="Code"/>
       </w:pPr>
       <w:r>
-        <w:t xml:space="preserve"> *                 (with a stretched dynamic range) to be saved to the file.</w:t>
+        <w:t xml:space="preserve"> *              </w:t>
+      </w:r>
+      <w:proofErr w:type="gramStart"/>
+      <w:r>
+        <w:t xml:space="preserve">   (</w:t>
+      </w:r>
+      <w:proofErr w:type="gramEnd"/>
+      <w:r>
+        <w:t>with a stretched dynamic range) to be saved to the file.</w:t>
       </w:r>
     </w:p>
     <w:p>
@@ -1851,7 +2420,28 @@
         <w:pStyle w:val="Code"/>
       </w:pPr>
       <w:r>
-        <w:t>void lepton_print_capture(lepton_dev *dev, bool adjusted) {</w:t>
+        <w:t xml:space="preserve">void </w:t>
+      </w:r>
+      <w:proofErr w:type="spellStart"/>
+      <w:r>
+        <w:t>lepton_print_</w:t>
+      </w:r>
+      <w:proofErr w:type="gramStart"/>
+      <w:r>
+        <w:t>capture</w:t>
+      </w:r>
+      <w:proofErr w:type="spellEnd"/>
+      <w:r>
+        <w:t>(</w:t>
+      </w:r>
+      <w:proofErr w:type="spellStart"/>
+      <w:proofErr w:type="gramEnd"/>
+      <w:r>
+        <w:t>lepton_dev</w:t>
+      </w:r>
+      <w:proofErr w:type="spellEnd"/>
+      <w:r>
+        <w:t xml:space="preserve"> *dev, bool adjusted) {</w:t>
       </w:r>
     </w:p>
     <w:p>
@@ -1859,7 +2449,15 @@
         <w:pStyle w:val="Code"/>
       </w:pPr>
       <w:r>
-        <w:t xml:space="preserve">    /* TODO : complete this function */</w:t>
+        <w:t xml:space="preserve">    /* </w:t>
+      </w:r>
+      <w:proofErr w:type="gramStart"/>
+      <w:r>
+        <w:t>TODO :</w:t>
+      </w:r>
+      <w:proofErr w:type="gramEnd"/>
+      <w:r>
+        <w:t xml:space="preserve"> complete this function */</w:t>
       </w:r>
     </w:p>
     <w:p>
@@ -1875,9 +2473,11 @@
         <w:pStyle w:val="Heading4"/>
         <w:jc w:val="both"/>
       </w:pPr>
+      <w:proofErr w:type="spellStart"/>
       <w:r>
         <w:t>app.c</w:t>
       </w:r>
+      <w:proofErr w:type="spellEnd"/>
     </w:p>
     <w:p>
       <w:pPr>
@@ -1886,12 +2486,14 @@
       <w:r>
         <w:t xml:space="preserve">The code in </w:t>
       </w:r>
+      <w:proofErr w:type="spellStart"/>
       <w:r>
         <w:rPr>
           <w:rStyle w:val="MonospaceChar"/>
         </w:rPr>
         <w:t>app.c</w:t>
       </w:r>
+      <w:proofErr w:type="spellEnd"/>
       <w:r>
         <w:t xml:space="preserve"> contains the same functionality as you implemented in lab 1.2, i.e. the </w:t>
       </w:r>
@@ -1921,12 +2523,14 @@
       <w:r>
         <w:t xml:space="preserve">Complete </w:t>
       </w:r>
+      <w:proofErr w:type="spellStart"/>
       <w:r>
         <w:rPr>
           <w:rStyle w:val="MonospaceChar"/>
         </w:rPr>
         <w:t>app.c</w:t>
       </w:r>
+      <w:proofErr w:type="spellEnd"/>
       <w:r>
         <w:t xml:space="preserve"> such that </w:t>
       </w:r>
@@ -2060,8 +2664,37 @@
       <w:jc w:val="center"/>
     </w:pPr>
     <w:r>
-      <w:t>René Beuchat, Philémon Favrod, Sahand Kashani</w:t>
+      <w:t xml:space="preserve">René </w:t>
     </w:r>
+    <w:proofErr w:type="spellStart"/>
+    <w:r>
+      <w:t>Beuchat</w:t>
+    </w:r>
+    <w:proofErr w:type="spellEnd"/>
+    <w:r>
+      <w:t xml:space="preserve">, </w:t>
+    </w:r>
+    <w:proofErr w:type="spellStart"/>
+    <w:r>
+      <w:t>Philémon</w:t>
+    </w:r>
+    <w:proofErr w:type="spellEnd"/>
+    <w:r>
+      <w:t xml:space="preserve"> </w:t>
+    </w:r>
+    <w:proofErr w:type="spellStart"/>
+    <w:r>
+      <w:t>Favrod</w:t>
+    </w:r>
+    <w:proofErr w:type="spellEnd"/>
+    <w:r>
+      <w:t xml:space="preserve">, Sahand </w:t>
+    </w:r>
+    <w:proofErr w:type="spellStart"/>
+    <w:r>
+      <w:t>Kashani</w:t>
+    </w:r>
+    <w:proofErr w:type="spellEnd"/>
   </w:p>
 </w:ftr>
 </file>
@@ -2109,7 +2742,15 @@
         <w:t>Hard</w:t>
       </w:r>
       <w:r>
-        <w:t xml:space="preserve"> Processor System (a.k.a not synthesized on the FPGA fabric, but a “real” processor)</w:t>
+        <w:t xml:space="preserve"> Processor System (</w:t>
+      </w:r>
+      <w:proofErr w:type="spellStart"/>
+      <w:r>
+        <w:t>a.k.a</w:t>
+      </w:r>
+      <w:proofErr w:type="spellEnd"/>
+      <w:r>
+        <w:t xml:space="preserve"> not synthesized on the FPGA fabric, but a “real” processor)</w:t>
       </w:r>
     </w:p>
   </w:footnote>
@@ -2130,8 +2771,13 @@
     </w:r>
     <w:r>
       <w:tab/>
-      <w:t>CS-309, PrSoC</w:t>
+      <w:t xml:space="preserve">CS-309, </w:t>
     </w:r>
+    <w:proofErr w:type="spellStart"/>
+    <w:r>
+      <w:t>PrSoC</w:t>
+    </w:r>
+    <w:proofErr w:type="spellEnd"/>
   </w:p>
 </w:hdr>
 </file>
@@ -6992,6 +7638,7 @@
   <w:style w:type="character" w:default="1" w:styleId="DefaultParagraphFont">
     <w:name w:val="Default Paragraph Font"/>
     <w:uiPriority w:val="1"/>
+    <w:semiHidden/>
     <w:unhideWhenUsed/>
   </w:style>
   <w:style w:type="table" w:default="1" w:styleId="TableNormal">
@@ -8113,7 +8760,7 @@
 </file>
 
 <file path=customXml/itemProps1.xml><?xml version="1.0" encoding="utf-8"?>
-<ds:datastoreItem xmlns:ds="http://schemas.openxmlformats.org/officeDocument/2006/customXml" ds:itemID="{77FCAC36-A45F-4A2E-9AF1-71D3E327DBB6}">
+<ds:datastoreItem xmlns:ds="http://schemas.openxmlformats.org/officeDocument/2006/customXml" ds:itemID="{F2A07DBB-1349-4F7B-A62E-9842270741CB}">
   <ds:schemaRefs>
     <ds:schemaRef ds:uri="http://schemas.openxmlformats.org/officeDocument/2006/bibliography"/>
   </ds:schemaRefs>

</xml_diff>